<commit_message>
Upd. docs, h -> cpp/h Model, cosmetic changes
</commit_message>
<xml_diff>
--- a/Documentation.docx
+++ b/Documentation.docx
@@ -37,12 +37,77 @@
           <w:sz w:val="24"/>
           <w:szCs w:val="24"/>
         </w:rPr>
-        <w:t>.0</w:t>
+        <w:t>.</w:t>
+      </w:r>
+      <w:r>
+        <w:rPr>
+          <w:sz w:val="24"/>
+          <w:szCs w:val="24"/>
+        </w:rPr>
+        <w:t>1</w:t>
       </w:r>
     </w:p>
     <w:p>
       <w:pPr>
         <w:spacing w:after="240"/>
+        <w:rPr>
+          <w:sz w:val="24"/>
+          <w:szCs w:val="24"/>
+        </w:rPr>
+      </w:pPr>
+      <w:r>
+        <w:rPr>
+          <w:sz w:val="24"/>
+          <w:szCs w:val="24"/>
+        </w:rPr>
+        <w:t>Dictionary:</w:t>
+      </w:r>
+    </w:p>
+    <w:p>
+      <w:pPr>
+        <w:pStyle w:val="a5"/>
+        <w:numPr>
+          <w:ilvl w:val="0"/>
+          <w:numId w:val="12"/>
+        </w:numPr>
+        <w:spacing w:after="240"/>
+        <w:rPr>
+          <w:sz w:val="24"/>
+          <w:szCs w:val="24"/>
+        </w:rPr>
+      </w:pPr>
+      <w:r>
+        <w:rPr>
+          <w:sz w:val="24"/>
+          <w:szCs w:val="24"/>
+        </w:rPr>
+        <w:t>TBI – to be implemented</w:t>
+      </w:r>
+    </w:p>
+    <w:p>
+      <w:pPr>
+        <w:pStyle w:val="a5"/>
+        <w:numPr>
+          <w:ilvl w:val="0"/>
+          <w:numId w:val="12"/>
+        </w:numPr>
+        <w:spacing w:after="240"/>
+        <w:rPr>
+          <w:sz w:val="24"/>
+          <w:szCs w:val="24"/>
+        </w:rPr>
+      </w:pPr>
+      <w:r>
+        <w:rPr>
+          <w:sz w:val="24"/>
+          <w:szCs w:val="24"/>
+        </w:rPr>
+        <w:t>not implemented – means the current status, usually planned for the future</w:t>
+      </w:r>
+    </w:p>
+    <w:p>
+      <w:pPr>
+        <w:spacing w:after="240"/>
       </w:pPr>
       <w:r>
         <w:t>Purpose of the project:</w:t>
@@ -51,7 +116,30 @@
         <w:t xml:space="preserve"> create a 3D scene</w:t>
       </w:r>
       <w:r>
-        <w:t>.</w:t>
+        <w:t>, create some toolset in C++ above simple C function calls.</w:t>
+      </w:r>
+    </w:p>
+    <w:p>
+      <w:pPr>
+        <w:spacing w:after="240"/>
+        <w:rPr>
+          <w:i/>
+          <w:iCs/>
+        </w:rPr>
+      </w:pPr>
+      <w:r>
+        <w:rPr>
+          <w:i/>
+          <w:iCs/>
+        </w:rPr>
+        <w:t>At the current state, even planned features are subject to change.</w:t>
+      </w:r>
+      <w:r>
+        <w:rPr>
+          <w:i/>
+          <w:iCs/>
+        </w:rPr>
+        <w:t xml:space="preserve"> They are written down for clarity.</w:t>
       </w:r>
     </w:p>
     <w:p>
@@ -98,7 +186,10 @@
         <w:t>requires revision</w:t>
       </w:r>
       <w:r>
-        <w:t xml:space="preserve"> (there are several problems with loading different models and model types</w:t>
+        <w:t xml:space="preserve"> (there are several problems with loading different models and</w:t>
+      </w:r>
+      <w:r>
+        <w:t xml:space="preserve"> different file types</w:t>
       </w:r>
       <w:r>
         <w:t>)</w:t>
@@ -266,7 +357,10 @@
         <w:t>ion</w:t>
       </w:r>
       <w:r>
-        <w:t xml:space="preserve"> TBA</w:t>
+        <w:t xml:space="preserve"> </w:t>
+      </w:r>
+      <w:r>
+        <w:t>TBI</w:t>
       </w:r>
     </w:p>
     <w:p>
@@ -363,24 +457,13 @@
     </w:p>
     <w:p>
       <w:r>
-        <w:t>*Profiler. For example, it is</w:t>
-      </w:r>
-      <w:r>
-        <w:t xml:space="preserve"> used </w:t>
-      </w:r>
-      <w:r>
-        <w:t>to count</w:t>
-      </w:r>
-      <w:r>
-        <w:t xml:space="preserve"> loading times</w:t>
-      </w:r>
-      <w:r>
-        <w:t>.</w:t>
+        <w:t>*Profiler. For example, it is used to count loading times.</w:t>
       </w:r>
     </w:p>
     <w:p/>
     <w:p>
       <w:r>
+        <w:lastRenderedPageBreak/>
         <w:t>Optional features:</w:t>
       </w:r>
       <w:r>
@@ -426,10 +509,7 @@
         <w:t>–</w:t>
       </w:r>
       <w:r>
-        <w:t xml:space="preserve"> </w:t>
-      </w:r>
-      <w:r>
-        <w:t>not implemented</w:t>
+        <w:t xml:space="preserve"> not implemented</w:t>
       </w:r>
     </w:p>
     <w:p>
@@ -468,7 +548,6 @@
         <w:contextualSpacing w:val="0"/>
       </w:pPr>
       <w:r>
-        <w:lastRenderedPageBreak/>
         <w:t xml:space="preserve">different graphic effects like depth of field, </w:t>
       </w:r>
       <w:r>
@@ -490,7 +569,80 @@
         <w:t>not implemented</w:t>
       </w:r>
     </w:p>
-    <w:p/>
+    <w:p>
+      <w:pPr>
+        <w:pStyle w:val="2"/>
+      </w:pPr>
+      <w:r>
+        <w:t>Dependencies</w:t>
+      </w:r>
+    </w:p>
+    <w:p>
+      <w:pPr>
+        <w:pStyle w:val="a5"/>
+        <w:numPr>
+          <w:ilvl w:val="0"/>
+          <w:numId w:val="7"/>
+        </w:numPr>
+      </w:pPr>
+      <w:r>
+        <w:t>GLFW</w:t>
+      </w:r>
+      <w:r>
+        <w:t xml:space="preserve"> (OpenGL API)</w:t>
+      </w:r>
+    </w:p>
+    <w:p>
+      <w:pPr>
+        <w:pStyle w:val="a5"/>
+        <w:numPr>
+          <w:ilvl w:val="0"/>
+          <w:numId w:val="7"/>
+        </w:numPr>
+      </w:pPr>
+      <w:r>
+        <w:t>glew (OpenGL API)</w:t>
+      </w:r>
+    </w:p>
+    <w:p>
+      <w:pPr>
+        <w:pStyle w:val="a5"/>
+        <w:numPr>
+          <w:ilvl w:val="0"/>
+          <w:numId w:val="7"/>
+        </w:numPr>
+      </w:pPr>
+      <w:r>
+        <w:t>glm</w:t>
+      </w:r>
+      <w:r>
+        <w:t xml:space="preserve"> (math)</w:t>
+      </w:r>
+    </w:p>
+    <w:p>
+      <w:pPr>
+        <w:pStyle w:val="a5"/>
+        <w:numPr>
+          <w:ilvl w:val="0"/>
+          <w:numId w:val="7"/>
+        </w:numPr>
+      </w:pPr>
+      <w:r>
+        <w:t>SOIL (texture loading)</w:t>
+      </w:r>
+    </w:p>
+    <w:p>
+      <w:pPr>
+        <w:pStyle w:val="a5"/>
+        <w:numPr>
+          <w:ilvl w:val="0"/>
+          <w:numId w:val="7"/>
+        </w:numPr>
+      </w:pPr>
+      <w:r>
+        <w:t>Assimp (model loading)</w:t>
+      </w:r>
+    </w:p>
     <w:p>
       <w:pPr>
         <w:pStyle w:val="2"/>
@@ -573,19 +725,29 @@
         <w:t xml:space="preserve"> if </w:t>
       </w:r>
       <w:r>
+        <w:rPr>
+          <w:color w:val="7030A0"/>
+        </w:rPr>
         <w:t>gl</w:t>
       </w:r>
       <w:r>
-        <w:t>DrawArrays is used</w:t>
+        <w:rPr>
+          <w:color w:val="7030A0"/>
+        </w:rPr>
+        <w:t>DrawArrays</w:t>
+      </w:r>
+      <w:r>
+        <w:t xml:space="preserve"> is used</w:t>
       </w:r>
       <w:r>
         <w:t xml:space="preserve">. Required for </w:t>
       </w:r>
-      <w:proofErr w:type="spellStart"/>
-      <w:r>
+      <w:r>
+        <w:rPr>
+          <w:color w:val="7030A0"/>
+        </w:rPr>
         <w:t>glDrawElements</w:t>
       </w:r>
-      <w:proofErr w:type="spellEnd"/>
       <w:r>
         <w:t>.</w:t>
       </w:r>
@@ -646,7 +808,13 @@
         <w:contextualSpacing w:val="0"/>
       </w:pPr>
       <w:r>
-        <w:t xml:space="preserve">Vertex + fragment in one file – this mode requires </w:t>
+        <w:t>Vertex + fragment in one file</w:t>
+      </w:r>
+      <w:r>
+        <w:t xml:space="preserve"> (.glsl)</w:t>
+      </w:r>
+      <w:r>
+        <w:t xml:space="preserve"> – this mode requires </w:t>
       </w:r>
       <w:r>
         <w:rPr>
@@ -676,6 +844,9 @@
       <w:r>
         <w:t xml:space="preserve"> </w:t>
       </w:r>
+      <w:r>
+        <w:t>(.frag, .vert)</w:t>
+      </w:r>
     </w:p>
     <w:p>
       <w:pPr>
@@ -737,11 +908,7 @@
         <w:t xml:space="preserve"> mode</w:t>
       </w:r>
       <w:r>
-        <w:t xml:space="preserve"> to </w:t>
-      </w:r>
-      <w:proofErr w:type="spellStart"/>
-      <w:r>
-        <w:t>Wire</w:t>
+        <w:t xml:space="preserve"> to Wire</w:t>
       </w:r>
       <w:r>
         <w:t>F</w:t>
@@ -749,7 +916,6 @@
       <w:r>
         <w:t>rame</w:t>
       </w:r>
-      <w:proofErr w:type="spellEnd"/>
       <w:r>
         <w:t>)</w:t>
       </w:r>
@@ -760,15 +926,8 @@
         <w:ind w:left="993"/>
       </w:pPr>
       <w:r>
-        <w:t xml:space="preserve">Models loaded with </w:t>
-      </w:r>
-      <w:proofErr w:type="spellStart"/>
-      <w:r>
-        <w:t>assimp</w:t>
-      </w:r>
-      <w:proofErr w:type="spellEnd"/>
-      <w:r>
-        <w:t xml:space="preserve"> – they draw themselves. Simple models can’t draw themselves for now</w:t>
+        <w:lastRenderedPageBreak/>
+        <w:t>Models loaded with assimp – they draw themselves. Simple models can’t draw themselves for now</w:t>
       </w:r>
       <w:r>
         <w:t>, so they are drawn by Renderer.</w:t>
@@ -895,100 +1054,149 @@
     </w:p>
     <w:p>
       <w:pPr>
-        <w:spacing w:after="120"/>
-      </w:pPr>
+        <w:pStyle w:val="2"/>
+      </w:pPr>
+      <w:r>
+        <w:t>Implementation notes</w:t>
+      </w:r>
+    </w:p>
+    <w:p>
+      <w:pPr>
+        <w:pStyle w:val="3"/>
+      </w:pPr>
+      <w:r>
+        <w:t>Draw</w:t>
+      </w:r>
+    </w:p>
+    <w:p>
+      <w:r>
+        <w:t>All Draw operations perform corresponding shader.Bind(</w:t>
+      </w:r>
+      <w:r>
+        <w:t>) (</w:t>
+      </w:r>
+      <w:r>
+        <w:rPr>
+          <w:color w:val="7030A0"/>
+        </w:rPr>
+        <w:t>glUseProgram</w:t>
+      </w:r>
+      <w:r>
+        <w:rPr>
+          <w:rFonts w:ascii="Consolas" w:hAnsi="Consolas" w:cs="Consolas"/>
+          <w:color w:val="7030A0"/>
+        </w:rPr>
+        <w:t xml:space="preserve"> </w:t>
+      </w:r>
+      <w:r>
+        <w:t>internally).</w:t>
+      </w:r>
+    </w:p>
+    <w:p>
+      <w:r>
+        <w:t>This approach allows to stack all Draw operations in one place, instead of having Bind/set view-projection/transformations strict sequence. So, you can do all the preparations and then only call Draw methods of all objects.</w:t>
+      </w:r>
+    </w:p>
+    <w:p>
+      <w:r>
+        <w:t>Upside: more dynamic code structure</w:t>
+      </w:r>
+    </w:p>
+    <w:p>
+      <w:r>
+        <w:t>Downside: additional</w:t>
+      </w:r>
+      <w:r>
+        <w:t xml:space="preserve"> </w:t>
+      </w:r>
+      <w:r>
+        <w:rPr>
+          <w:color w:val="7030A0"/>
+        </w:rPr>
+        <w:t>glUseProgram</w:t>
+      </w:r>
+      <w:r>
+        <w:t xml:space="preserve"> calls</w:t>
+      </w:r>
+      <w:r>
+        <w:t>. Could be expensive.</w:t>
+      </w:r>
+    </w:p>
+    <w:p>
+      <w:pPr>
+        <w:rPr>
+          <w:i/>
+          <w:iCs/>
+        </w:rPr>
+      </w:pPr>
+      <w:r>
+        <w:rPr>
+          <w:i/>
+          <w:iCs/>
+        </w:rPr>
+        <w:t>P.S. Is subject to change</w:t>
+      </w:r>
+    </w:p>
+    <w:p/>
+    <w:p>
+      <w:pPr>
+        <w:pStyle w:val="2"/>
+      </w:pPr>
+      <w:r>
+        <w:t>Optimization</w:t>
+      </w:r>
+      <w:r>
+        <w:t xml:space="preserve"> notes</w:t>
+      </w:r>
+    </w:p>
+    <w:p>
+      <w:r>
+        <w:t>This section contains thoughts on optimization of 3D application. What I’ve found on the internet (mostly) or what I think myself.</w:t>
+      </w:r>
+    </w:p>
+    <w:p/>
+    <w:p>
+      <w:pPr>
+        <w:pStyle w:val="a5"/>
+        <w:numPr>
+          <w:ilvl w:val="0"/>
+          <w:numId w:val="11"/>
+        </w:numPr>
+      </w:pPr>
+      <w:r>
+        <w:t>S</w:t>
+      </w:r>
+      <w:r>
+        <w:t>tore multiple objects in one memory buffer</w:t>
+      </w:r>
+      <w:r>
+        <w:t xml:space="preserve"> whenever possible</w:t>
+      </w:r>
+      <w:r>
+        <w:t>.</w:t>
+      </w:r>
+      <w:r>
+        <w:t xml:space="preserve"> Primarily when the objects are identical. Having multiple small buffers is much slower</w:t>
+      </w:r>
+      <w:r>
+        <w:t xml:space="preserve"> (</w:t>
+      </w:r>
+      <w:r>
+        <w:t>TBI</w:t>
+      </w:r>
+      <w:r>
+        <w:t>).</w:t>
+      </w:r>
       <w:bookmarkStart w:id="0" w:name="_GoBack"/>
       <w:bookmarkEnd w:id="0"/>
     </w:p>
     <w:p>
       <w:pPr>
-        <w:spacing w:after="120"/>
-      </w:pPr>
-    </w:p>
-    <w:p>
-      <w:pPr>
-        <w:pStyle w:val="2"/>
-      </w:pPr>
-      <w:r>
-        <w:lastRenderedPageBreak/>
-        <w:t>Dependencies</w:t>
-      </w:r>
-    </w:p>
-    <w:p>
-      <w:pPr>
-        <w:pStyle w:val="a5"/>
-        <w:numPr>
-          <w:ilvl w:val="0"/>
-          <w:numId w:val="7"/>
-        </w:numPr>
-      </w:pPr>
-      <w:r>
-        <w:t>GLFW</w:t>
-      </w:r>
-      <w:r>
-        <w:t xml:space="preserve"> (OpenGL API)</w:t>
-      </w:r>
-    </w:p>
-    <w:p>
-      <w:pPr>
-        <w:pStyle w:val="a5"/>
-        <w:numPr>
-          <w:ilvl w:val="0"/>
-          <w:numId w:val="7"/>
-        </w:numPr>
-      </w:pPr>
-      <w:r>
-        <w:t>glew</w:t>
-      </w:r>
-      <w:r>
-        <w:t xml:space="preserve"> (OpenGL API)</w:t>
-      </w:r>
-    </w:p>
-    <w:p>
-      <w:pPr>
-        <w:pStyle w:val="a5"/>
-        <w:numPr>
-          <w:ilvl w:val="0"/>
-          <w:numId w:val="7"/>
-        </w:numPr>
-      </w:pPr>
-      <w:r>
-        <w:t>glm</w:t>
-      </w:r>
-      <w:r>
-        <w:t xml:space="preserve"> (math)</w:t>
-      </w:r>
-    </w:p>
-    <w:p>
-      <w:pPr>
-        <w:pStyle w:val="a5"/>
-        <w:numPr>
-          <w:ilvl w:val="0"/>
-          <w:numId w:val="7"/>
-        </w:numPr>
-      </w:pPr>
-      <w:r>
-        <w:t>SOIL</w:t>
-      </w:r>
-      <w:r>
-        <w:t xml:space="preserve"> (texture loading)</w:t>
-      </w:r>
-    </w:p>
-    <w:p>
-      <w:pPr>
-        <w:pStyle w:val="a5"/>
-        <w:numPr>
-          <w:ilvl w:val="0"/>
-          <w:numId w:val="7"/>
-        </w:numPr>
-      </w:pPr>
-      <w:r>
-        <w:t>Assimp</w:t>
-      </w:r>
-      <w:r>
-        <w:t xml:space="preserve"> (model loading)</w:t>
-      </w:r>
-    </w:p>
+        <w:ind w:left="360"/>
+      </w:pPr>
+    </w:p>
+    <w:p/>
+    <w:p/>
     <w:sectPr>
       <w:pgSz w:w="11906" w:h="16838"/>
       <w:pgMar w:top="1134" w:right="850" w:bottom="1134" w:left="1701" w:header="708" w:footer="708" w:gutter="0"/>
@@ -1575,6 +1783,205 @@
     </w:lvl>
   </w:abstractNum>
   <w:abstractNum w:abstractNumId="6" w15:restartNumberingAfterBreak="0">
+    <w:nsid w:val="3CBC49FA"/>
+    <w:multiLevelType w:val="hybridMultilevel"/>
+    <w:tmpl w:val="76449644"/>
+    <w:lvl w:ilvl="0" w:tplc="0419000F">
+      <w:start w:val="1"/>
+      <w:numFmt w:val="decimal"/>
+      <w:lvlText w:val="%1."/>
+      <w:lvlJc w:val="left"/>
+      <w:pPr>
+        <w:ind w:left="720" w:hanging="360"/>
+      </w:pPr>
+    </w:lvl>
+    <w:lvl w:ilvl="1" w:tplc="04190019" w:tentative="1">
+      <w:start w:val="1"/>
+      <w:numFmt w:val="lowerLetter"/>
+      <w:lvlText w:val="%2."/>
+      <w:lvlJc w:val="left"/>
+      <w:pPr>
+        <w:ind w:left="1440" w:hanging="360"/>
+      </w:pPr>
+    </w:lvl>
+    <w:lvl w:ilvl="2" w:tplc="0419001B" w:tentative="1">
+      <w:start w:val="1"/>
+      <w:numFmt w:val="lowerRoman"/>
+      <w:lvlText w:val="%3."/>
+      <w:lvlJc w:val="right"/>
+      <w:pPr>
+        <w:ind w:left="2160" w:hanging="180"/>
+      </w:pPr>
+    </w:lvl>
+    <w:lvl w:ilvl="3" w:tplc="0419000F" w:tentative="1">
+      <w:start w:val="1"/>
+      <w:numFmt w:val="decimal"/>
+      <w:lvlText w:val="%4."/>
+      <w:lvlJc w:val="left"/>
+      <w:pPr>
+        <w:ind w:left="2880" w:hanging="360"/>
+      </w:pPr>
+    </w:lvl>
+    <w:lvl w:ilvl="4" w:tplc="04190019" w:tentative="1">
+      <w:start w:val="1"/>
+      <w:numFmt w:val="lowerLetter"/>
+      <w:lvlText w:val="%5."/>
+      <w:lvlJc w:val="left"/>
+      <w:pPr>
+        <w:ind w:left="3600" w:hanging="360"/>
+      </w:pPr>
+    </w:lvl>
+    <w:lvl w:ilvl="5" w:tplc="0419001B" w:tentative="1">
+      <w:start w:val="1"/>
+      <w:numFmt w:val="lowerRoman"/>
+      <w:lvlText w:val="%6."/>
+      <w:lvlJc w:val="right"/>
+      <w:pPr>
+        <w:ind w:left="4320" w:hanging="180"/>
+      </w:pPr>
+    </w:lvl>
+    <w:lvl w:ilvl="6" w:tplc="0419000F" w:tentative="1">
+      <w:start w:val="1"/>
+      <w:numFmt w:val="decimal"/>
+      <w:lvlText w:val="%7."/>
+      <w:lvlJc w:val="left"/>
+      <w:pPr>
+        <w:ind w:left="5040" w:hanging="360"/>
+      </w:pPr>
+    </w:lvl>
+    <w:lvl w:ilvl="7" w:tplc="04190019" w:tentative="1">
+      <w:start w:val="1"/>
+      <w:numFmt w:val="lowerLetter"/>
+      <w:lvlText w:val="%8."/>
+      <w:lvlJc w:val="left"/>
+      <w:pPr>
+        <w:ind w:left="5760" w:hanging="360"/>
+      </w:pPr>
+    </w:lvl>
+    <w:lvl w:ilvl="8" w:tplc="0419001B" w:tentative="1">
+      <w:start w:val="1"/>
+      <w:numFmt w:val="lowerRoman"/>
+      <w:lvlText w:val="%9."/>
+      <w:lvlJc w:val="right"/>
+      <w:pPr>
+        <w:ind w:left="6480" w:hanging="180"/>
+      </w:pPr>
+    </w:lvl>
+  </w:abstractNum>
+  <w:abstractNum w:abstractNumId="7" w15:restartNumberingAfterBreak="0">
+    <w:nsid w:val="4C691ADE"/>
+    <w:multiLevelType w:val="hybridMultilevel"/>
+    <w:tmpl w:val="C300557A"/>
+    <w:lvl w:ilvl="0" w:tplc="04190001">
+      <w:start w:val="1"/>
+      <w:numFmt w:val="bullet"/>
+      <w:lvlText w:val=""/>
+      <w:lvlJc w:val="left"/>
+      <w:pPr>
+        <w:ind w:left="720" w:hanging="360"/>
+      </w:pPr>
+      <w:rPr>
+        <w:rFonts w:ascii="Symbol" w:hAnsi="Symbol" w:hint="default"/>
+      </w:rPr>
+    </w:lvl>
+    <w:lvl w:ilvl="1" w:tplc="04190003" w:tentative="1">
+      <w:start w:val="1"/>
+      <w:numFmt w:val="bullet"/>
+      <w:lvlText w:val="o"/>
+      <w:lvlJc w:val="left"/>
+      <w:pPr>
+        <w:ind w:left="1440" w:hanging="360"/>
+      </w:pPr>
+      <w:rPr>
+        <w:rFonts w:ascii="Courier New" w:hAnsi="Courier New" w:cs="Courier New" w:hint="default"/>
+      </w:rPr>
+    </w:lvl>
+    <w:lvl w:ilvl="2" w:tplc="04190005" w:tentative="1">
+      <w:start w:val="1"/>
+      <w:numFmt w:val="bullet"/>
+      <w:lvlText w:val=""/>
+      <w:lvlJc w:val="left"/>
+      <w:pPr>
+        <w:ind w:left="2160" w:hanging="360"/>
+      </w:pPr>
+      <w:rPr>
+        <w:rFonts w:ascii="Wingdings" w:hAnsi="Wingdings" w:hint="default"/>
+      </w:rPr>
+    </w:lvl>
+    <w:lvl w:ilvl="3" w:tplc="04190001" w:tentative="1">
+      <w:start w:val="1"/>
+      <w:numFmt w:val="bullet"/>
+      <w:lvlText w:val=""/>
+      <w:lvlJc w:val="left"/>
+      <w:pPr>
+        <w:ind w:left="2880" w:hanging="360"/>
+      </w:pPr>
+      <w:rPr>
+        <w:rFonts w:ascii="Symbol" w:hAnsi="Symbol" w:hint="default"/>
+      </w:rPr>
+    </w:lvl>
+    <w:lvl w:ilvl="4" w:tplc="04190003" w:tentative="1">
+      <w:start w:val="1"/>
+      <w:numFmt w:val="bullet"/>
+      <w:lvlText w:val="o"/>
+      <w:lvlJc w:val="left"/>
+      <w:pPr>
+        <w:ind w:left="3600" w:hanging="360"/>
+      </w:pPr>
+      <w:rPr>
+        <w:rFonts w:ascii="Courier New" w:hAnsi="Courier New" w:cs="Courier New" w:hint="default"/>
+      </w:rPr>
+    </w:lvl>
+    <w:lvl w:ilvl="5" w:tplc="04190005" w:tentative="1">
+      <w:start w:val="1"/>
+      <w:numFmt w:val="bullet"/>
+      <w:lvlText w:val=""/>
+      <w:lvlJc w:val="left"/>
+      <w:pPr>
+        <w:ind w:left="4320" w:hanging="360"/>
+      </w:pPr>
+      <w:rPr>
+        <w:rFonts w:ascii="Wingdings" w:hAnsi="Wingdings" w:hint="default"/>
+      </w:rPr>
+    </w:lvl>
+    <w:lvl w:ilvl="6" w:tplc="04190001" w:tentative="1">
+      <w:start w:val="1"/>
+      <w:numFmt w:val="bullet"/>
+      <w:lvlText w:val=""/>
+      <w:lvlJc w:val="left"/>
+      <w:pPr>
+        <w:ind w:left="5040" w:hanging="360"/>
+      </w:pPr>
+      <w:rPr>
+        <w:rFonts w:ascii="Symbol" w:hAnsi="Symbol" w:hint="default"/>
+      </w:rPr>
+    </w:lvl>
+    <w:lvl w:ilvl="7" w:tplc="04190003" w:tentative="1">
+      <w:start w:val="1"/>
+      <w:numFmt w:val="bullet"/>
+      <w:lvlText w:val="o"/>
+      <w:lvlJc w:val="left"/>
+      <w:pPr>
+        <w:ind w:left="5760" w:hanging="360"/>
+      </w:pPr>
+      <w:rPr>
+        <w:rFonts w:ascii="Courier New" w:hAnsi="Courier New" w:cs="Courier New" w:hint="default"/>
+      </w:rPr>
+    </w:lvl>
+    <w:lvl w:ilvl="8" w:tplc="04190005" w:tentative="1">
+      <w:start w:val="1"/>
+      <w:numFmt w:val="bullet"/>
+      <w:lvlText w:val=""/>
+      <w:lvlJc w:val="left"/>
+      <w:pPr>
+        <w:ind w:left="6480" w:hanging="360"/>
+      </w:pPr>
+      <w:rPr>
+        <w:rFonts w:ascii="Wingdings" w:hAnsi="Wingdings" w:hint="default"/>
+      </w:rPr>
+    </w:lvl>
+  </w:abstractNum>
+  <w:abstractNum w:abstractNumId="8" w15:restartNumberingAfterBreak="0">
     <w:nsid w:val="56387829"/>
     <w:multiLevelType w:val="hybridMultilevel"/>
     <w:tmpl w:val="0D44340A"/>
@@ -1687,7 +2094,7 @@
       </w:rPr>
     </w:lvl>
   </w:abstractNum>
-  <w:abstractNum w:abstractNumId="7" w15:restartNumberingAfterBreak="0">
+  <w:abstractNum w:abstractNumId="9" w15:restartNumberingAfterBreak="0">
     <w:nsid w:val="63685E50"/>
     <w:multiLevelType w:val="hybridMultilevel"/>
     <w:tmpl w:val="D0C24268"/>
@@ -1800,7 +2207,7 @@
       </w:rPr>
     </w:lvl>
   </w:abstractNum>
-  <w:abstractNum w:abstractNumId="8" w15:restartNumberingAfterBreak="0">
+  <w:abstractNum w:abstractNumId="10" w15:restartNumberingAfterBreak="0">
     <w:nsid w:val="6BBE38FD"/>
     <w:multiLevelType w:val="hybridMultilevel"/>
     <w:tmpl w:val="DF069564"/>
@@ -1886,7 +2293,7 @@
       </w:pPr>
     </w:lvl>
   </w:abstractNum>
-  <w:abstractNum w:abstractNumId="9" w15:restartNumberingAfterBreak="0">
+  <w:abstractNum w:abstractNumId="11" w15:restartNumberingAfterBreak="0">
     <w:nsid w:val="752315A2"/>
     <w:multiLevelType w:val="hybridMultilevel"/>
     <w:tmpl w:val="598CE44E"/>
@@ -2009,7 +2416,7 @@
     <w:abstractNumId w:val="1"/>
   </w:num>
   <w:num w:numId="4">
-    <w:abstractNumId w:val="7"/>
+    <w:abstractNumId w:val="9"/>
   </w:num>
   <w:num w:numId="5">
     <w:abstractNumId w:val="5"/>
@@ -2018,16 +2425,22 @@
     <w:abstractNumId w:val="3"/>
   </w:num>
   <w:num w:numId="7">
-    <w:abstractNumId w:val="9"/>
+    <w:abstractNumId w:val="11"/>
   </w:num>
   <w:num w:numId="8">
     <w:abstractNumId w:val="2"/>
   </w:num>
   <w:num w:numId="9">
+    <w:abstractNumId w:val="10"/>
+  </w:num>
+  <w:num w:numId="10">
     <w:abstractNumId w:val="8"/>
   </w:num>
-  <w:num w:numId="10">
+  <w:num w:numId="11">
     <w:abstractNumId w:val="6"/>
+  </w:num>
+  <w:num w:numId="12">
+    <w:abstractNumId w:val="7"/>
   </w:num>
 </w:numbering>
 </file>
@@ -2475,6 +2888,27 @@
       <w:outlineLvl w:val="1"/>
     </w:pPr>
   </w:style>
+  <w:style w:type="paragraph" w:styleId="3">
+    <w:name w:val="heading 3"/>
+    <w:basedOn w:val="a"/>
+    <w:next w:val="a"/>
+    <w:link w:val="30"/>
+    <w:uiPriority w:val="9"/>
+    <w:unhideWhenUsed/>
+    <w:qFormat/>
+    <w:rsid w:val="00066A66"/>
+    <w:pPr>
+      <w:keepNext/>
+      <w:keepLines/>
+      <w:spacing w:before="40" w:after="0"/>
+      <w:outlineLvl w:val="2"/>
+    </w:pPr>
+    <w:rPr>
+      <w:rFonts w:eastAsiaTheme="majorEastAsia" w:cstheme="minorHAnsi"/>
+      <w:b/>
+      <w:bCs/>
+    </w:rPr>
+  </w:style>
   <w:style w:type="character" w:default="1" w:styleId="a0">
     <w:name w:val="Default Paragraph Font"/>
     <w:uiPriority w:val="1"/>
@@ -2576,6 +3010,21 @@
       <w:ind w:left="720"/>
       <w:contextualSpacing/>
     </w:pPr>
+  </w:style>
+  <w:style w:type="character" w:customStyle="1" w:styleId="30">
+    <w:name w:val="Заголовок 3 Знак"/>
+    <w:basedOn w:val="a0"/>
+    <w:link w:val="3"/>
+    <w:uiPriority w:val="9"/>
+    <w:rsid w:val="00066A66"/>
+    <w:rPr>
+      <w:rFonts w:eastAsiaTheme="majorEastAsia" w:cstheme="minorHAnsi"/>
+      <w:b/>
+      <w:bCs/>
+      <w:sz w:val="28"/>
+      <w:szCs w:val="28"/>
+      <w:lang w:val="en-US"/>
+    </w:rPr>
   </w:style>
 </w:styles>
 </file>
@@ -2880,7 +3329,7 @@
 </file>
 
 <file path=customXml/itemProps1.xml><?xml version="1.0" encoding="utf-8"?>
-<ds:datastoreItem xmlns:ds="http://schemas.openxmlformats.org/officeDocument/2006/customXml" ds:itemID="{04713F58-1971-4EDD-90CF-6545648EF350}">
+<ds:datastoreItem xmlns:ds="http://schemas.openxmlformats.org/officeDocument/2006/customXml" ds:itemID="{6E9D79F4-54EB-4536-9892-704D87A8AD62}">
   <ds:schemaRefs>
     <ds:schemaRef ds:uri="http://schemas.openxmlformats.org/officeDocument/2006/bibliography"/>
   </ds:schemaRefs>

</xml_diff>